<commit_message>
Documento de Arquitetura criado.
</commit_message>
<xml_diff>
--- a/AnaliseProjeto/Documento de Arquitetura.docx
+++ b/AnaliseProjeto/Documento de Arquitetura.docx
@@ -11,6 +11,7 @@
           <w:lang w:val="pt-BR"/>
         </w:rPr>
       </w:pPr>
+      <w:proofErr w:type="spellStart"/>
       <w:r>
         <w:rPr>
           <w:rFonts w:ascii="Times New Roman" w:hAnsi="Times New Roman"/>
@@ -25,6 +26,7 @@
         </w:rPr>
         <w:t>aoAluguel</w:t>
       </w:r>
+      <w:proofErr w:type="spellEnd"/>
     </w:p>
     <w:p>
       <w:pPr>
@@ -1632,14 +1634,22 @@
         <w:rPr>
           <w:color w:val="000000"/>
         </w:rPr>
-        <w:t xml:space="preserve"> Gest</w:t>
-      </w:r>
+        <w:t xml:space="preserve"> </w:t>
+      </w:r>
+      <w:proofErr w:type="spellStart"/>
       <w:r>
         <w:rPr>
           <w:color w:val="000000"/>
         </w:rPr>
+        <w:t>Gest</w:t>
+      </w:r>
+      <w:r>
+        <w:rPr>
+          <w:color w:val="000000"/>
+        </w:rPr>
         <w:t>aoAluguel</w:t>
       </w:r>
+      <w:proofErr w:type="spellEnd"/>
       <w:r>
         <w:rPr>
           <w:color w:val="000000"/>
@@ -1689,6 +1699,7 @@
         </w:rPr>
         <w:t xml:space="preserve">Este documento oferece uma visão geral arquitetural do sistema </w:t>
       </w:r>
+      <w:proofErr w:type="spellStart"/>
       <w:r>
         <w:rPr>
           <w:sz w:val="24"/>
@@ -1703,6 +1714,7 @@
         </w:rPr>
         <w:t>aoAluguel</w:t>
       </w:r>
+      <w:proofErr w:type="spellEnd"/>
       <w:r>
         <w:rPr>
           <w:sz w:val="24"/>
@@ -1754,6 +1766,7 @@
         </w:rPr>
         <w:t xml:space="preserve">Este Documento de Arquitetura de Software é aplicado ao Sistema </w:t>
       </w:r>
+      <w:proofErr w:type="spellStart"/>
       <w:r>
         <w:rPr>
           <w:sz w:val="24"/>
@@ -1768,6 +1781,7 @@
         </w:rPr>
         <w:t>aoAluguel</w:t>
       </w:r>
+      <w:proofErr w:type="spellEnd"/>
       <w:r>
         <w:rPr>
           <w:sz w:val="24"/>
@@ -1822,7 +1836,23 @@
           <w:sz w:val="24"/>
           <w:szCs w:val="24"/>
         </w:rPr>
-        <w:t xml:space="preserve">João Pedro e Tallysson Luiz </w:t>
+        <w:t xml:space="preserve">João Pedro e </w:t>
+      </w:r>
+      <w:proofErr w:type="spellStart"/>
+      <w:r>
+        <w:rPr>
+          <w:sz w:val="24"/>
+          <w:szCs w:val="24"/>
+        </w:rPr>
+        <w:t>Tallysson</w:t>
+      </w:r>
+      <w:proofErr w:type="spellEnd"/>
+      <w:r>
+        <w:rPr>
+          <w:sz w:val="24"/>
+          <w:szCs w:val="24"/>
+        </w:rPr>
+        <w:t xml:space="preserve"> Luiz </w:t>
       </w:r>
       <w:r>
         <w:rPr>
@@ -2039,6 +2069,7 @@
           <w:lang w:val="pt-BR"/>
         </w:rPr>
       </w:pPr>
+      <w:proofErr w:type="spellStart"/>
       <w:r>
         <w:rPr>
           <w:i/>
@@ -2048,6 +2079,7 @@
         </w:rPr>
         <w:t>RationalUnifiedProcess</w:t>
       </w:r>
+      <w:proofErr w:type="spellEnd"/>
     </w:p>
     <w:p>
       <w:pPr>
@@ -2361,15 +2393,41 @@
           <w:sz w:val="24"/>
           <w:szCs w:val="24"/>
         </w:rPr>
-        <w:t xml:space="preserve">Este documento apresenta a arquitetura como uma série de visualizações, mencionadas acima. Essas visões são apresentadas como Modelos do StarUML e utiliza a Linguagem Unificada de Modelagem (UML – </w:t>
-      </w:r>
+        <w:t xml:space="preserve">Este documento apresenta a arquitetura como uma série de visualizações, mencionadas acima. Essas visões são apresentadas como Modelos do </w:t>
+      </w:r>
+      <w:proofErr w:type="spellStart"/>
+      <w:r>
+        <w:rPr>
+          <w:sz w:val="24"/>
+          <w:szCs w:val="24"/>
+        </w:rPr>
+        <w:t>StarUML</w:t>
+      </w:r>
+      <w:proofErr w:type="spellEnd"/>
+      <w:r>
+        <w:rPr>
+          <w:sz w:val="24"/>
+          <w:szCs w:val="24"/>
+        </w:rPr>
+        <w:t xml:space="preserve"> e utiliza a Linguagem Unificada de Modelagem (UML – </w:t>
+      </w:r>
+      <w:proofErr w:type="spellStart"/>
       <w:r>
         <w:rPr>
           <w:i/>
           <w:sz w:val="24"/>
           <w:szCs w:val="24"/>
         </w:rPr>
-        <w:t>UnifiedModelingLanguage).</w:t>
+        <w:t>UnifiedModelingLanguage</w:t>
+      </w:r>
+      <w:proofErr w:type="spellEnd"/>
+      <w:r>
+        <w:rPr>
+          <w:i/>
+          <w:sz w:val="24"/>
+          <w:szCs w:val="24"/>
+        </w:rPr>
+        <w:t>).</w:t>
       </w:r>
     </w:p>
     <w:p>
@@ -2490,6 +2548,7 @@
         </w:rPr>
         <w:t xml:space="preserve">A versão Mobile do </w:t>
       </w:r>
+      <w:proofErr w:type="spellStart"/>
       <w:r>
         <w:rPr>
           <w:sz w:val="24"/>
@@ -2502,7 +2561,15 @@
           <w:sz w:val="24"/>
           <w:szCs w:val="24"/>
         </w:rPr>
-        <w:t xml:space="preserve">aoAluguel </w:t>
+        <w:t>aoAluguel</w:t>
+      </w:r>
+      <w:proofErr w:type="spellEnd"/>
+      <w:r>
+        <w:rPr>
+          <w:sz w:val="24"/>
+          <w:szCs w:val="24"/>
+        </w:rPr>
+        <w:t xml:space="preserve"> </w:t>
       </w:r>
       <w:r>
         <w:rPr>
@@ -3260,49 +3327,7 @@
           <w:sz w:val="24"/>
           <w:szCs w:val="24"/>
         </w:rPr>
-        <w:t>CSU1</w:t>
-      </w:r>
-      <w:r>
-        <w:rPr>
-          <w:sz w:val="24"/>
-          <w:szCs w:val="24"/>
-        </w:rPr>
-        <w:t>5</w:t>
-      </w:r>
-      <w:r>
-        <w:rPr>
-          <w:sz w:val="24"/>
-          <w:szCs w:val="24"/>
-        </w:rPr>
-        <w:t xml:space="preserve"> – </w:t>
-      </w:r>
-      <w:r>
-        <w:rPr>
-          <w:sz w:val="24"/>
-          <w:szCs w:val="24"/>
-        </w:rPr>
-        <w:t xml:space="preserve">Responder </w:t>
-      </w:r>
-      <w:r>
-        <w:rPr>
-          <w:sz w:val="24"/>
-          <w:szCs w:val="24"/>
-        </w:rPr>
-        <w:t>Chamado</w:t>
-      </w:r>
-      <w:r>
-        <w:rPr>
-          <w:sz w:val="24"/>
-          <w:szCs w:val="24"/>
-        </w:rPr>
-        <w:t>s</w:t>
-      </w:r>
-      <w:r>
-        <w:rPr>
-          <w:sz w:val="24"/>
-          <w:szCs w:val="24"/>
-        </w:rPr>
-        <w:t xml:space="preserve"> de Reparo;</w:t>
+        <w:t>CSU15 – Responder Chamados de Reparo;</w:t>
       </w:r>
     </w:p>
     <w:p>
@@ -3310,7 +3335,13 @@
         <w:pStyle w:val="NormalWeb"/>
       </w:pPr>
       <w:r>
-        <w:t xml:space="preserve">    </w:t>
+        <w:t xml:space="preserve">  </w:t>
+      </w:r>
+      <w:r>
+        <w:t xml:space="preserve">   </w:t>
+      </w:r>
+      <w:r>
+        <w:t xml:space="preserve">  </w:t>
       </w:r>
       <w:r>
         <w:rPr>
@@ -3515,6 +3546,7 @@
         </w:rPr>
         <w:t xml:space="preserve">A visão lógica do </w:t>
       </w:r>
+      <w:proofErr w:type="spellStart"/>
       <w:r>
         <w:rPr>
           <w:sz w:val="24"/>
@@ -3527,7 +3559,15 @@
           <w:sz w:val="24"/>
           <w:szCs w:val="24"/>
         </w:rPr>
-        <w:t xml:space="preserve">aoAluguel </w:t>
+        <w:t>aoAluguel</w:t>
+      </w:r>
+      <w:proofErr w:type="spellEnd"/>
+      <w:r>
+        <w:rPr>
+          <w:sz w:val="24"/>
+          <w:szCs w:val="24"/>
+        </w:rPr>
+        <w:t xml:space="preserve"> </w:t>
       </w:r>
       <w:r>
         <w:rPr>
@@ -3585,6 +3625,7 @@
           <w:lang w:val="pt-BR"/>
         </w:rPr>
       </w:pPr>
+      <w:proofErr w:type="spellStart"/>
       <w:r>
         <w:rPr>
           <w:iCs/>
@@ -3603,6 +3644,7 @@
         </w:rPr>
         <w:t>AluguelWEB</w:t>
       </w:r>
+      <w:proofErr w:type="spellEnd"/>
       <w:r>
         <w:rPr>
           <w:iCs/>
@@ -3655,8 +3697,9 @@
           <w:szCs w:val="24"/>
           <w:lang w:val="pt-BR"/>
         </w:rPr>
-        <w:t>ontroladoras e as ViewModels</w:t>
-      </w:r>
+        <w:t xml:space="preserve">ontroladoras e as </w:t>
+      </w:r>
+      <w:proofErr w:type="spellStart"/>
       <w:r>
         <w:rPr>
           <w:iCs/>
@@ -3664,8 +3707,19 @@
           <w:szCs w:val="24"/>
           <w:lang w:val="pt-BR"/>
         </w:rPr>
+        <w:t>ViewModels</w:t>
+      </w:r>
+      <w:proofErr w:type="spellEnd"/>
+      <w:r>
+        <w:rPr>
+          <w:iCs/>
+          <w:sz w:val="24"/>
+          <w:szCs w:val="24"/>
+          <w:lang w:val="pt-BR"/>
+        </w:rPr>
         <w:t xml:space="preserve"> do </w:t>
       </w:r>
+      <w:proofErr w:type="spellStart"/>
       <w:r>
         <w:rPr>
           <w:iCs/>
@@ -3684,6 +3738,7 @@
         </w:rPr>
         <w:t>aoAluguel</w:t>
       </w:r>
+      <w:proofErr w:type="spellEnd"/>
       <w:r>
         <w:rPr>
           <w:iCs/>
@@ -3801,6 +3856,7 @@
       </w:pPr>
       <w:r>
         <w:rPr>
+          <w:noProof/>
           <w:sz w:val="24"/>
           <w:szCs w:val="24"/>
         </w:rPr>
@@ -4527,8 +4583,13 @@
               <w:lang w:val="pt-BR"/>
             </w:rPr>
           </w:pPr>
+          <w:proofErr w:type="spellStart"/>
           <w:r>
-            <w:t>Engenharia de Software</w:t>
+            <w:t>Engenharia</w:t>
+          </w:r>
+          <w:proofErr w:type="spellEnd"/>
+          <w:r>
+            <w:t xml:space="preserve"> de Software</w:t>
           </w:r>
           <w:r>
             <w:rPr>
@@ -4613,7 +4674,23 @@
               <w:rStyle w:val="Nmerodepgina"/>
               <w:lang w:val="pt-BR"/>
             </w:rPr>
-            <w:t xml:space="preserve"> of </w:t>
+            <w:t xml:space="preserve"> </w:t>
+          </w:r>
+          <w:proofErr w:type="spellStart"/>
+          <w:r>
+            <w:rPr>
+              <w:rStyle w:val="Nmerodepgina"/>
+              <w:lang w:val="pt-BR"/>
+            </w:rPr>
+            <w:t>of</w:t>
+          </w:r>
+          <w:proofErr w:type="spellEnd"/>
+          <w:r>
+            <w:rPr>
+              <w:rStyle w:val="Nmerodepgina"/>
+              <w:lang w:val="pt-BR"/>
+            </w:rPr>
+            <w:t xml:space="preserve"> </w:t>
           </w:r>
           <w:fldSimple w:instr=" NUMPAGES  \* MERGEFORMAT ">
             <w:r>
@@ -4694,6 +4771,7 @@
         <w:szCs w:val="36"/>
       </w:rPr>
     </w:pPr>
+    <w:proofErr w:type="spellStart"/>
     <w:r>
       <w:rPr>
         <w:b/>
@@ -4701,7 +4779,17 @@
         <w:sz w:val="36"/>
         <w:szCs w:val="36"/>
       </w:rPr>
-      <w:t>Engenharia de Software 2</w:t>
+      <w:t>Engenharia</w:t>
+    </w:r>
+    <w:proofErr w:type="spellEnd"/>
+    <w:r>
+      <w:rPr>
+        <w:b/>
+        <w:bCs/>
+        <w:sz w:val="36"/>
+        <w:szCs w:val="36"/>
+      </w:rPr>
+      <w:t xml:space="preserve"> de Software 2</w:t>
     </w:r>
   </w:p>
   <w:p>
@@ -4761,6 +4849,7 @@
               <w:lang w:val="pt-BR"/>
             </w:rPr>
           </w:pPr>
+          <w:proofErr w:type="spellStart"/>
           <w:r>
             <w:rPr>
               <w:lang w:val="pt-BR"/>
@@ -4773,6 +4862,7 @@
             </w:rPr>
             <w:t>aoAluguel</w:t>
           </w:r>
+          <w:proofErr w:type="spellEnd"/>
         </w:p>
       </w:tc>
       <w:tc>
@@ -6269,6 +6359,7 @@
   <w:style w:type="character" w:default="1" w:styleId="Fontepargpadro">
     <w:name w:val="Default Paragraph Font"/>
     <w:uiPriority w:val="1"/>
+    <w:semiHidden/>
     <w:unhideWhenUsed/>
   </w:style>
   <w:style w:type="table" w:default="1" w:styleId="Tabelanormal">

</xml_diff>